<commit_message>
Se agregó sección de detracción de NC - Renatto Roncal
</commit_message>
<xml_diff>
--- a/App/Report/WordLayout/NotificationEmail.docx
+++ b/App/Report/WordLayout/NotificationEmail.docx
@@ -11,12 +11,12 @@
           <w:lang w:val="en-US" w:eastAsia="en-US"/>
         </w:rPr>
         <w:alias w:val="#Nav: /Integer/Line1"/>
-        <w:tag w:val="#Nav: Setup Notification Email/51010"/>
+        <w:tag w:val="#Nav: Setup_Notification_Email/51010"/>
         <w:id w:val="673460150"/>
         <w:placeholder>
           <w:docPart w:val="E4A7D39E76A444638D4A2F6DF22F1348"/>
         </w:placeholder>
-        <w:dataBinding w:prefixMappings="xmlns:ns0='urn:microsoft-dynamics-nav/reports/Setup Notification Email/51010/'" w:xpath="/ns0:NavWordReportXmlPart[1]/ns0:Integer[1]/ns0:Line1[1]" w:storeItemID="{14D5047B-7B91-40B3-A370-DEDC30A19FA6}"/>
+        <w:dataBinding w:prefixMappings="xmlns:ns0='urn:microsoft-dynamics-nav/reports/Setup_Notification_Email/51010/'" w:xpath="/ns0:NavWordReportXmlPart[1]/ns0:Integer[1]/ns0:Line1[1]" w:storeItemID="{14D5047B-7B91-40B3-A370-DEDC30A19FA6}"/>
         <w:text/>
       </w:sdtPr>
       <w:sdtEndPr/>
@@ -44,12 +44,12 @@
             <w:lang w:val="en-US" w:eastAsia="en-US"/>
           </w:rPr>
           <w:alias w:val="#Nav: /Integer/Line2"/>
-          <w:tag w:val="#Nav: Setup Notification Email/51010"/>
+          <w:tag w:val="#Nav: Setup_Notification_Email/51010"/>
           <w:id w:val="-1750648704"/>
           <w:placeholder>
             <w:docPart w:val="E4A7D39E76A444638D4A2F6DF22F1348"/>
           </w:placeholder>
-          <w:dataBinding w:prefixMappings="xmlns:ns0='urn:microsoft-dynamics-nav/reports/Setup Notification Email/51010/'" w:xpath="/ns0:NavWordReportXmlPart[1]/ns0:Integer[1]/ns0:Line2[1]" w:storeItemID="{14D5047B-7B91-40B3-A370-DEDC30A19FA6}"/>
+          <w:dataBinding w:prefixMappings="xmlns:ns0='urn:microsoft-dynamics-nav/reports/Setup_Notification_Email/51010/'" w:xpath="/ns0:NavWordReportXmlPart[1]/ns0:Integer[1]/ns0:Line2[1]" w:storeItemID="{14D5047B-7B91-40B3-A370-DEDC30A19FA6}"/>
           <w:text/>
         </w:sdtPr>
         <w:sdtEndPr/>
@@ -77,12 +77,12 @@
             <w:lang w:val="en-US" w:eastAsia="en-US"/>
           </w:rPr>
           <w:alias w:val="#Nav: /Integer/Line3"/>
-          <w:tag w:val="#Nav: Setup Notification Email/51010"/>
+          <w:tag w:val="#Nav: Setup_Notification_Email/51010"/>
           <w:id w:val="-758050857"/>
           <w:placeholder>
             <w:docPart w:val="E4A7D39E76A444638D4A2F6DF22F1348"/>
           </w:placeholder>
-          <w:dataBinding w:prefixMappings="xmlns:ns0='urn:microsoft-dynamics-nav/reports/Setup Notification Email/51010/'" w:xpath="/ns0:NavWordReportXmlPart[1]/ns0:Integer[1]/ns0:Line3[1]" w:storeItemID="{14D5047B-7B91-40B3-A370-DEDC30A19FA6}"/>
+          <w:dataBinding w:prefixMappings="xmlns:ns0='urn:microsoft-dynamics-nav/reports/Setup_Notification_Email/51010/'" w:xpath="/ns0:NavWordReportXmlPart[1]/ns0:Integer[1]/ns0:Line3[1]" w:storeItemID="{14D5047B-7B91-40B3-A370-DEDC30A19FA6}"/>
           <w:text/>
         </w:sdtPr>
         <w:sdtEndPr/>
@@ -132,9 +132,9 @@
             <w:lang w:val="es-PE" w:eastAsia="es-PE"/>
           </w:rPr>
           <w:alias w:val="#Nav: /Integer/Notification_Entry"/>
-          <w:tag w:val="#Nav: Setup Notification Email/51010"/>
+          <w:tag w:val="#Nav: Setup_Notification_Email/51010"/>
           <w:id w:val="1907575735"/>
-          <w15:dataBinding w:prefixMappings="xmlns:ns0='urn:microsoft-dynamics-nav/reports/Setup Notification Email/51010/'" w:xpath="/ns0:NavWordReportXmlPart[1]/ns0:Integer[1]/ns0:Notification_Entry" w:storeItemID="{14D5047B-7B91-40B3-A370-DEDC30A19FA6}"/>
+          <w15:dataBinding w:prefixMappings="xmlns:ns0='urn:microsoft-dynamics-nav/reports/Setup_Notification_Email/51010/'" w:xpath="/ns0:NavWordReportXmlPart[1]/ns0:Integer[1]/ns0:Notification_Entry" w:storeItemID="{14D5047B-7B91-40B3-A370-DEDC30A19FA6}"/>
           <w15:repeatingSection/>
         </w:sdtPr>
         <w:sdtEndPr>
@@ -185,12 +185,12 @@
                     <w:sdt>
                       <w:sdtPr>
                         <w:alias w:val="#Nav: /Integer/Notification_Entry/DocumentType"/>
-                        <w:tag w:val="#Nav: Setup Notification Email/51010"/>
+                        <w:tag w:val="#Nav: Setup_Notification_Email/51010"/>
                         <w:id w:val="-181900545"/>
                         <w:placeholder>
                           <w:docPart w:val="E4A7D39E76A444638D4A2F6DF22F1348"/>
                         </w:placeholder>
-                        <w:dataBinding w:prefixMappings="xmlns:ns0='urn:microsoft-dynamics-nav/reports/Setup Notification Email/51010/'" w:xpath="/ns0:NavWordReportXmlPart[1]/ns0:Integer[1]/ns0:Notification_Entry[1]/ns0:DocumentType[1]" w:storeItemID="{14D5047B-7B91-40B3-A370-DEDC30A19FA6}"/>
+                        <w:dataBinding w:prefixMappings="xmlns:ns0='urn:microsoft-dynamics-nav/reports/Setup_Notification_Email/51010/'" w:xpath="/ns0:NavWordReportXmlPart[1]/ns0:Integer[1]/ns0:Notification_Entry[1]/ns0:DocumentType[1]" w:storeItemID="{14D5047B-7B91-40B3-A370-DEDC30A19FA6}"/>
                         <w:text/>
                       </w:sdtPr>
                       <w:sdtEndPr/>
@@ -206,12 +206,12 @@
                     <w:sdt>
                       <w:sdtPr>
                         <w:alias w:val="#Nav: /Integer/Notification_Entry/DocumentNo"/>
-                        <w:tag w:val="#Nav: Setup Notification Email/51010"/>
+                        <w:tag w:val="#Nav: Setup_Notification_Email/51010"/>
                         <w:id w:val="587120426"/>
                         <w:placeholder>
                           <w:docPart w:val="E4A7D39E76A444638D4A2F6DF22F1348"/>
                         </w:placeholder>
-                        <w:dataBinding w:prefixMappings="xmlns:ns0='urn:microsoft-dynamics-nav/reports/Setup Notification Email/51010/'" w:xpath="/ns0:NavWordReportXmlPart[1]/ns0:Integer[1]/ns0:Notification_Entry[1]/ns0:DocumentNo[1]" w:storeItemID="{14D5047B-7B91-40B3-A370-DEDC30A19FA6}"/>
+                        <w:dataBinding w:prefixMappings="xmlns:ns0='urn:microsoft-dynamics-nav/reports/Setup_Notification_Email/51010/'" w:xpath="/ns0:NavWordReportXmlPart[1]/ns0:Integer[1]/ns0:Notification_Entry[1]/ns0:DocumentNo[1]" w:storeItemID="{14D5047B-7B91-40B3-A370-DEDC30A19FA6}"/>
                         <w:text/>
                       </w:sdtPr>
                       <w:sdtEndPr/>
@@ -227,12 +227,12 @@
                     <w:sdt>
                       <w:sdtPr>
                         <w:alias w:val="#Nav: /Integer/Notification_Entry/ActionText"/>
-                        <w:tag w:val="#Nav: Setup Notification Email/51010"/>
+                        <w:tag w:val="#Nav: Setup_Notification_Email/51010"/>
                         <w:id w:val="309290639"/>
                         <w:placeholder>
                           <w:docPart w:val="E4A7D39E76A444638D4A2F6DF22F1348"/>
                         </w:placeholder>
-                        <w:dataBinding w:prefixMappings="xmlns:ns0='urn:microsoft-dynamics-nav/reports/Setup Notification Email/51010/'" w:xpath="/ns0:NavWordReportXmlPart[1]/ns0:Integer[1]/ns0:Notification_Entry[1]/ns0:ActionText[1]" w:storeItemID="{14D5047B-7B91-40B3-A370-DEDC30A19FA6}"/>
+                        <w:dataBinding w:prefixMappings="xmlns:ns0='urn:microsoft-dynamics-nav/reports/Setup_Notification_Email/51010/'" w:xpath="/ns0:NavWordReportXmlPart[1]/ns0:Integer[1]/ns0:Notification_Entry[1]/ns0:ActionText[1]" w:storeItemID="{14D5047B-7B91-40B3-A370-DEDC30A19FA6}"/>
                         <w:text/>
                       </w:sdtPr>
                       <w:sdtEndPr/>
@@ -266,12 +266,12 @@
                           <w:sz w:val="20"/>
                         </w:rPr>
                         <w:alias w:val="#Nav: /Integer/Notification_Entry/Field2Label"/>
-                        <w:tag w:val="#Nav: Setup Notification Email/51010"/>
+                        <w:tag w:val="#Nav: Setup_Notification_Email/51010"/>
                         <w:id w:val="1464698367"/>
                         <w:placeholder>
                           <w:docPart w:val="DefaultPlaceholder_-1854013440"/>
                         </w:placeholder>
-                        <w:dataBinding w:prefixMappings="xmlns:ns0='urn:microsoft-dynamics-nav/reports/Setup Notification Email/51010/'" w:xpath="/ns0:NavWordReportXmlPart[1]/ns0:Integer[1]/ns0:Notification_Entry[1]/ns0:Field2Label[1]" w:storeItemID="{14D5047B-7B91-40B3-A370-DEDC30A19FA6}"/>
+                        <w:dataBinding w:prefixMappings="xmlns:ns0='urn:microsoft-dynamics-nav/reports/Setup_Notification_Email/51010/'" w:xpath="/ns0:NavWordReportXmlPart[1]/ns0:Integer[1]/ns0:Notification_Entry[1]/ns0:Field2Label[1]" w:storeItemID="{14D5047B-7B91-40B3-A370-DEDC30A19FA6}"/>
                         <w:text/>
                       </w:sdtPr>
                       <w:sdtEndPr/>
@@ -302,12 +302,12 @@
                           <w:sz w:val="20"/>
                         </w:rPr>
                         <w:alias w:val="#Nav: /Integer/Notification_Entry/Field2Value"/>
-                        <w:tag w:val="#Nav: Setup Notification Email/51010"/>
+                        <w:tag w:val="#Nav: Setup_Notification_Email/51010"/>
                         <w:id w:val="-1073120168"/>
                         <w:placeholder>
                           <w:docPart w:val="DefaultPlaceholder_-1854013440"/>
                         </w:placeholder>
-                        <w:dataBinding w:prefixMappings="xmlns:ns0='urn:microsoft-dynamics-nav/reports/Setup Notification Email/51010/'" w:xpath="/ns0:NavWordReportXmlPart[1]/ns0:Integer[1]/ns0:Notification_Entry[1]/ns0:Field2Value[1]" w:storeItemID="{14D5047B-7B91-40B3-A370-DEDC30A19FA6}"/>
+                        <w:dataBinding w:prefixMappings="xmlns:ns0='urn:microsoft-dynamics-nav/reports/Setup_Notification_Email/51010/'" w:xpath="/ns0:NavWordReportXmlPart[1]/ns0:Integer[1]/ns0:Notification_Entry[1]/ns0:Field2Value[1]" w:storeItemID="{14D5047B-7B91-40B3-A370-DEDC30A19FA6}"/>
                         <w:text/>
                       </w:sdtPr>
                       <w:sdtEndPr/>
@@ -344,12 +344,12 @@
                           <w:sz w:val="20"/>
                         </w:rPr>
                         <w:alias w:val="#Nav: /Integer/Notification_Entry/DetailsLabel"/>
-                        <w:tag w:val="#Nav: Setup Notification Email/51010"/>
+                        <w:tag w:val="#Nav: Setup_Notification_Email/51010"/>
                         <w:id w:val="-1358884075"/>
                         <w:placeholder>
                           <w:docPart w:val="DefaultPlaceholder_-1854013440"/>
                         </w:placeholder>
-                        <w:dataBinding w:prefixMappings="xmlns:ns0='urn:microsoft-dynamics-nav/reports/Setup Notification Email/51010/'" w:xpath="/ns0:NavWordReportXmlPart[1]/ns0:Integer[1]/ns0:Notification_Entry[1]/ns0:DetailsLabel[1]" w:storeItemID="{14D5047B-7B91-40B3-A370-DEDC30A19FA6}"/>
+                        <w:dataBinding w:prefixMappings="xmlns:ns0='urn:microsoft-dynamics-nav/reports/Setup_Notification_Email/51010/'" w:xpath="/ns0:NavWordReportXmlPart[1]/ns0:Integer[1]/ns0:Notification_Entry[1]/ns0:DetailsLabel[1]" w:storeItemID="{14D5047B-7B91-40B3-A370-DEDC30A19FA6}"/>
                         <w:text/>
                       </w:sdtPr>
                       <w:sdtEndPr/>
@@ -380,12 +380,12 @@
                           <w:sz w:val="20"/>
                         </w:rPr>
                         <w:alias w:val="#Nav: /Integer/Notification_Entry/DetailsValue"/>
-                        <w:tag w:val="#Nav: Setup Notification Email/51010"/>
+                        <w:tag w:val="#Nav: Setup_Notification_Email/51010"/>
                         <w:id w:val="-1308007158"/>
                         <w:placeholder>
                           <w:docPart w:val="DefaultPlaceholder_-1854013440"/>
                         </w:placeholder>
-                        <w:dataBinding w:prefixMappings="xmlns:ns0='urn:microsoft-dynamics-nav/reports/Setup Notification Email/51010/'" w:xpath="/ns0:NavWordReportXmlPart[1]/ns0:Integer[1]/ns0:Notification_Entry[1]/ns0:DetailsValue[1]" w:storeItemID="{14D5047B-7B91-40B3-A370-DEDC30A19FA6}"/>
+                        <w:dataBinding w:prefixMappings="xmlns:ns0='urn:microsoft-dynamics-nav/reports/Setup_Notification_Email/51010/'" w:xpath="/ns0:NavWordReportXmlPart[1]/ns0:Integer[1]/ns0:Notification_Entry[1]/ns0:DetailsValue[1]" w:storeItemID="{14D5047B-7B91-40B3-A370-DEDC30A19FA6}"/>
                         <w:text/>
                       </w:sdtPr>
                       <w:sdtEndPr/>
@@ -417,12 +417,12 @@
                           <w:sz w:val="20"/>
                         </w:rPr>
                         <w:alias w:val="#Nav: /Integer/Notification_Entry/Field1Label"/>
-                        <w:tag w:val="#Nav: Setup Notification Email/51010"/>
+                        <w:tag w:val="#Nav: Setup_Notification_Email/51010"/>
                         <w:id w:val="-1034266497"/>
                         <w:placeholder>
                           <w:docPart w:val="E4A7D39E76A444638D4A2F6DF22F1348"/>
                         </w:placeholder>
-                        <w:dataBinding w:prefixMappings="xmlns:ns0='urn:microsoft-dynamics-nav/reports/Setup Notification Email/51010/'" w:xpath="/ns0:NavWordReportXmlPart[1]/ns0:Integer[1]/ns0:Notification_Entry[1]/ns0:Field1Label[1]" w:storeItemID="{14D5047B-7B91-40B3-A370-DEDC30A19FA6}"/>
+                        <w:dataBinding w:prefixMappings="xmlns:ns0='urn:microsoft-dynamics-nav/reports/Setup_Notification_Email/51010/'" w:xpath="/ns0:NavWordReportXmlPart[1]/ns0:Integer[1]/ns0:Notification_Entry[1]/ns0:Field1Label[1]" w:storeItemID="{14D5047B-7B91-40B3-A370-DEDC30A19FA6}"/>
                         <w:text/>
                       </w:sdtPr>
                       <w:sdtEndPr/>
@@ -448,12 +448,12 @@
                           <w:sz w:val="20"/>
                         </w:rPr>
                         <w:alias w:val="#Nav: /Integer/Notification_Entry/Field1Value"/>
-                        <w:tag w:val="#Nav: Setup Notification Email/51010"/>
+                        <w:tag w:val="#Nav: Setup_Notification_Email/51010"/>
                         <w:id w:val="1348367079"/>
                         <w:placeholder>
                           <w:docPart w:val="E4A7D39E76A444638D4A2F6DF22F1348"/>
                         </w:placeholder>
-                        <w:dataBinding w:prefixMappings="xmlns:ns0='urn:microsoft-dynamics-nav/reports/Setup Notification Email/51010/'" w:xpath="/ns0:NavWordReportXmlPart[1]/ns0:Integer[1]/ns0:Notification_Entry[1]/ns0:Field1Value[1]" w:storeItemID="{14D5047B-7B91-40B3-A370-DEDC30A19FA6}"/>
+                        <w:dataBinding w:prefixMappings="xmlns:ns0='urn:microsoft-dynamics-nav/reports/Setup_Notification_Email/51010/'" w:xpath="/ns0:NavWordReportXmlPart[1]/ns0:Integer[1]/ns0:Notification_Entry[1]/ns0:Field1Value[1]" w:storeItemID="{14D5047B-7B91-40B3-A370-DEDC30A19FA6}"/>
                         <w:text/>
                       </w:sdtPr>
                       <w:sdtEndPr/>
@@ -484,12 +484,12 @@
                           <w:sz w:val="20"/>
                         </w:rPr>
                         <w:alias w:val="#Nav: /Integer/Notification_Entry/Field6Value"/>
-                        <w:tag w:val="#Nav: Setup Notification Email/51010"/>
+                        <w:tag w:val="#Nav: Setup_Notification_Email/51010"/>
                         <w:id w:val="-656533931"/>
                         <w:placeholder>
                           <w:docPart w:val="DefaultPlaceholder_-1854013440"/>
                         </w:placeholder>
-                        <w:dataBinding w:prefixMappings="xmlns:ns0='urn:microsoft-dynamics-nav/reports/Setup Notification Email/51010/'" w:xpath="/ns0:NavWordReportXmlPart[1]/ns0:Integer[1]/ns0:Notification_Entry[1]/ns0:Field6Value[1]" w:storeItemID="{14D5047B-7B91-40B3-A370-DEDC30A19FA6}"/>
+                        <w:dataBinding w:prefixMappings="xmlns:ns0='urn:microsoft-dynamics-nav/reports/Setup_Notification_Email/51010/'" w:xpath="/ns0:NavWordReportXmlPart[1]/ns0:Integer[1]/ns0:Notification_Entry[1]/ns0:Field6Value[1]" w:storeItemID="{14D5047B-7B91-40B3-A370-DEDC30A19FA6}"/>
                         <w:text/>
                       </w:sdtPr>
                       <w:sdtEndPr/>
@@ -526,12 +526,12 @@
                           <w:sz w:val="20"/>
                         </w:rPr>
                         <w:alias w:val="#Nav: /Integer/Notification_Entry/Field7Label"/>
-                        <w:tag w:val="#Nav: Setup Notification Email/51010"/>
+                        <w:tag w:val="#Nav: Setup_Notification_Email/51010"/>
                         <w:id w:val="1053505678"/>
                         <w:placeholder>
                           <w:docPart w:val="DefaultPlaceholder_-1854013440"/>
                         </w:placeholder>
-                        <w:dataBinding w:prefixMappings="xmlns:ns0='urn:microsoft-dynamics-nav/reports/Setup Notification Email/51010/'" w:xpath="/ns0:NavWordReportXmlPart[1]/ns0:Integer[1]/ns0:Notification_Entry[1]/ns0:Field7Label[1]" w:storeItemID="{14D5047B-7B91-40B3-A370-DEDC30A19FA6}"/>
+                        <w:dataBinding w:prefixMappings="xmlns:ns0='urn:microsoft-dynamics-nav/reports/Setup_Notification_Email/51010/'" w:xpath="/ns0:NavWordReportXmlPart[1]/ns0:Integer[1]/ns0:Notification_Entry[1]/ns0:Field7Label[1]" w:storeItemID="{14D5047B-7B91-40B3-A370-DEDC30A19FA6}"/>
                         <w:text/>
                       </w:sdtPr>
                       <w:sdtEndPr/>
@@ -562,12 +562,12 @@
                           <w:sz w:val="20"/>
                         </w:rPr>
                         <w:alias w:val="#Nav: /Integer/Notification_Entry/Field7Value"/>
-                        <w:tag w:val="#Nav: Setup Notification Email/51010"/>
+                        <w:tag w:val="#Nav: Setup_Notification_Email/51010"/>
                         <w:id w:val="-136882053"/>
                         <w:placeholder>
                           <w:docPart w:val="DefaultPlaceholder_-1854013440"/>
                         </w:placeholder>
-                        <w:dataBinding w:prefixMappings="xmlns:ns0='urn:microsoft-dynamics-nav/reports/Setup Notification Email/51010/'" w:xpath="/ns0:NavWordReportXmlPart[1]/ns0:Integer[1]/ns0:Notification_Entry[1]/ns0:Field7Value[1]" w:storeItemID="{14D5047B-7B91-40B3-A370-DEDC30A19FA6}"/>
+                        <w:dataBinding w:prefixMappings="xmlns:ns0='urn:microsoft-dynamics-nav/reports/Setup_Notification_Email/51010/'" w:xpath="/ns0:NavWordReportXmlPart[1]/ns0:Integer[1]/ns0:Notification_Entry[1]/ns0:Field7Value[1]" w:storeItemID="{14D5047B-7B91-40B3-A370-DEDC30A19FA6}"/>
                         <w:text/>
                       </w:sdtPr>
                       <w:sdtEndPr/>
@@ -599,12 +599,12 @@
                           <w:sz w:val="20"/>
                         </w:rPr>
                         <w:alias w:val="#Nav: /Integer/Notification_Entry/Field4Label"/>
-                        <w:tag w:val="#Nav: Setup Notification Email/51010"/>
+                        <w:tag w:val="#Nav: Setup_Notification_Email/51010"/>
                         <w:id w:val="-1895727460"/>
                         <w:placeholder>
                           <w:docPart w:val="DefaultPlaceholder_-1854013440"/>
                         </w:placeholder>
-                        <w:dataBinding w:prefixMappings="xmlns:ns0='urn:microsoft-dynamics-nav/reports/Setup Notification Email/51010/'" w:xpath="/ns0:NavWordReportXmlPart[1]/ns0:Integer[1]/ns0:Notification_Entry[1]/ns0:Field4Label[1]" w:storeItemID="{14D5047B-7B91-40B3-A370-DEDC30A19FA6}"/>
+                        <w:dataBinding w:prefixMappings="xmlns:ns0='urn:microsoft-dynamics-nav/reports/Setup_Notification_Email/51010/'" w:xpath="/ns0:NavWordReportXmlPart[1]/ns0:Integer[1]/ns0:Notification_Entry[1]/ns0:Field4Label[1]" w:storeItemID="{14D5047B-7B91-40B3-A370-DEDC30A19FA6}"/>
                         <w:text/>
                       </w:sdtPr>
                       <w:sdtEndPr/>
@@ -630,12 +630,12 @@
                           <w:sz w:val="20"/>
                         </w:rPr>
                         <w:alias w:val="#Nav: /Integer/Notification_Entry/Field4Value"/>
-                        <w:tag w:val="#Nav: Setup Notification Email/51010"/>
+                        <w:tag w:val="#Nav: Setup_Notification_Email/51010"/>
                         <w:id w:val="-1263066505"/>
                         <w:placeholder>
                           <w:docPart w:val="DefaultPlaceholder_-1854013440"/>
                         </w:placeholder>
-                        <w:dataBinding w:prefixMappings="xmlns:ns0='urn:microsoft-dynamics-nav/reports/Setup Notification Email/51010/'" w:xpath="/ns0:NavWordReportXmlPart[1]/ns0:Integer[1]/ns0:Notification_Entry[1]/ns0:Field4Value[1]" w:storeItemID="{14D5047B-7B91-40B3-A370-DEDC30A19FA6}"/>
+                        <w:dataBinding w:prefixMappings="xmlns:ns0='urn:microsoft-dynamics-nav/reports/Setup_Notification_Email/51010/'" w:xpath="/ns0:NavWordReportXmlPart[1]/ns0:Integer[1]/ns0:Notification_Entry[1]/ns0:Field4Value[1]" w:storeItemID="{14D5047B-7B91-40B3-A370-DEDC30A19FA6}"/>
                         <w:text/>
                       </w:sdtPr>
                       <w:sdtEndPr/>
@@ -665,12 +665,12 @@
                           <w:sz w:val="20"/>
                         </w:rPr>
                         <w:alias w:val="#Nav: /Integer/Notification_Entry/Document_Url"/>
-                        <w:tag w:val="#Nav: Setup Notification Email/51010"/>
+                        <w:tag w:val="#Nav: Setup_Notification_Email/51010"/>
                         <w:id w:val="-1397435328"/>
                         <w:placeholder>
                           <w:docPart w:val="B37F87AD955B4CE2823CCD11113A0FF6"/>
                         </w:placeholder>
-                        <w:dataBinding w:prefixMappings="xmlns:ns0='urn:microsoft-dynamics-nav/reports/Setup Notification Email/51010/'" w:xpath="/ns0:NavWordReportXmlPart[1]/ns0:Integer[1]/ns0:Notification_Entry[1]/ns0:Document_Url[1]" w:storeItemID="{14D5047B-7B91-40B3-A370-DEDC30A19FA6}"/>
+                        <w:dataBinding w:prefixMappings="xmlns:ns0='urn:microsoft-dynamics-nav/reports/Setup_Notification_Email/51010/'" w:xpath="/ns0:NavWordReportXmlPart[1]/ns0:Integer[1]/ns0:Notification_Entry[1]/ns0:Document_Url[1]" w:storeItemID="{14D5047B-7B91-40B3-A370-DEDC30A19FA6}"/>
                         <w:text/>
                       </w:sdtPr>
                       <w:sdtEndPr/>
@@ -696,12 +696,12 @@
                           <w:sz w:val="20"/>
                         </w:rPr>
                         <w:alias w:val="#Nav: /Integer/Notification_Entry/CustomLink_Url"/>
-                        <w:tag w:val="#Nav: Setup Notification Email/51010"/>
+                        <w:tag w:val="#Nav: Setup_Notification_Email/51010"/>
                         <w:id w:val="1091899496"/>
                         <w:placeholder>
                           <w:docPart w:val="B37F87AD955B4CE2823CCD11113A0FF6"/>
                         </w:placeholder>
-                        <w:dataBinding w:prefixMappings="xmlns:ns0='urn:microsoft-dynamics-nav/reports/Setup Notification Email/51010/'" w:xpath="/ns0:NavWordReportXmlPart[1]/ns0:Integer[1]/ns0:Notification_Entry[1]/ns0:CustomLink_Url[1]" w:storeItemID="{14D5047B-7B91-40B3-A370-DEDC30A19FA6}"/>
+                        <w:dataBinding w:prefixMappings="xmlns:ns0='urn:microsoft-dynamics-nav/reports/Setup_Notification_Email/51010/'" w:xpath="/ns0:NavWordReportXmlPart[1]/ns0:Integer[1]/ns0:Notification_Entry[1]/ns0:CustomLink_Url[1]" w:storeItemID="{14D5047B-7B91-40B3-A370-DEDC30A19FA6}"/>
                         <w:text/>
                       </w:sdtPr>
                       <w:sdtEndPr/>
@@ -799,12 +799,12 @@
                           <w:lang w:val="es-PE"/>
                         </w:rPr>
                         <w:alias w:val="#Nav: /Integer/Notification_Entry/DocumentType"/>
-                        <w:tag w:val="#Nav: Setup Notification Email/51010"/>
+                        <w:tag w:val="#Nav: Setup_Notification_Email/51010"/>
                         <w:id w:val="2138211812"/>
                         <w:placeholder>
                           <w:docPart w:val="DefaultPlaceholder_-1854013440"/>
                         </w:placeholder>
-                        <w:dataBinding w:prefixMappings="xmlns:ns0='urn:microsoft-dynamics-nav/reports/Setup Notification Email/51010/'" w:xpath="/ns0:NavWordReportXmlPart[1]/ns0:Integer[1]/ns0:Notification_Entry[1]/ns0:DocumentType[1]" w:storeItemID="{14D5047B-7B91-40B3-A370-DEDC30A19FA6}"/>
+                        <w:dataBinding w:prefixMappings="xmlns:ns0='urn:microsoft-dynamics-nav/reports/Setup_Notification_Email/51010/'" w:xpath="/ns0:NavWordReportXmlPart[1]/ns0:Integer[1]/ns0:Notification_Entry[1]/ns0:DocumentType[1]" w:storeItemID="{14D5047B-7B91-40B3-A370-DEDC30A19FA6}"/>
                         <w:text/>
                       </w:sdtPr>
                       <w:sdtEndPr/>
@@ -1086,9 +1086,9 @@
                           <w:szCs w:val="14"/>
                         </w:rPr>
                         <w:alias w:val="#Nav: /Integer/Notification_Entry/PurchLinesTemp"/>
-                        <w:tag w:val="#Nav: Setup Notification Email/51010"/>
+                        <w:tag w:val="#Nav: Setup_Notification_Email/51010"/>
                         <w:id w:val="-190614027"/>
-                        <w15:dataBinding w:prefixMappings="xmlns:ns0='urn:microsoft-dynamics-nav/reports/Setup Notification Email/51010/'" w:xpath="/ns0:NavWordReportXmlPart[1]/ns0:Integer[1]/ns0:Notification_Entry[1]/ns0:PurchLinesTemp" w:storeItemID="{14D5047B-7B91-40B3-A370-DEDC30A19FA6}"/>
+                        <w15:dataBinding w:prefixMappings="xmlns:ns0='urn:microsoft-dynamics-nav/reports/Setup_Notification_Email/51010/'" w:xpath="/ns0:NavWordReportXmlPart[1]/ns0:Integer[1]/ns0:Notification_Entry[1]/ns0:PurchLinesTemp" w:storeItemID="{14D5047B-7B91-40B3-A370-DEDC30A19FA6}"/>
                         <w15:repeatingSection/>
                       </w:sdtPr>
                       <w:sdtEndPr/>
@@ -1124,12 +1124,12 @@
                                     <w:szCs w:val="14"/>
                                   </w:rPr>
                                   <w:alias w:val="#Nav: /Integer/Notification_Entry/PurchLinesTemp/No_"/>
-                                  <w:tag w:val="#Nav: Setup Notification Email/51010"/>
+                                  <w:tag w:val="#Nav: Setup_Notification_Email/51010"/>
                                   <w:id w:val="1911502604"/>
                                   <w:placeholder>
                                     <w:docPart w:val="B4966DC84BF14BA5A74ADF34B306324A"/>
                                   </w:placeholder>
-                                  <w:dataBinding w:prefixMappings="xmlns:ns0='urn:microsoft-dynamics-nav/reports/Setup Notification Email/51010/'" w:xpath="/ns0:NavWordReportXmlPart[1]/ns0:Integer[1]/ns0:Notification_Entry[1]/ns0:PurchLinesTemp[1]/ns0:No_[1]" w:storeItemID="{14D5047B-7B91-40B3-A370-DEDC30A19FA6}"/>
+                                  <w:dataBinding w:prefixMappings="xmlns:ns0='urn:microsoft-dynamics-nav/reports/Setup_Notification_Email/51010/'" w:xpath="/ns0:NavWordReportXmlPart[1]/ns0:Integer[1]/ns0:Notification_Entry[1]/ns0:PurchLinesTemp[1]/ns0:No_[1]" w:storeItemID="{14D5047B-7B91-40B3-A370-DEDC30A19FA6}"/>
                                   <w:text/>
                                 </w:sdtPr>
                                 <w:sdtEndPr>
@@ -1178,12 +1178,12 @@
                                     <w:lang w:val="en-US"/>
                                   </w:rPr>
                                   <w:alias w:val="#Nav: /Integer/Notification_Entry/PurchLinesTemp/Description"/>
-                                  <w:tag w:val="#Nav: Setup Notification Email/51010"/>
+                                  <w:tag w:val="#Nav: Setup_Notification_Email/51010"/>
                                   <w:id w:val="613016316"/>
                                   <w:placeholder>
                                     <w:docPart w:val="B4966DC84BF14BA5A74ADF34B306324A"/>
                                   </w:placeholder>
-                                  <w:dataBinding w:prefixMappings="xmlns:ns0='urn:microsoft-dynamics-nav/reports/Setup Notification Email/51010/'" w:xpath="/ns0:NavWordReportXmlPart[1]/ns0:Integer[1]/ns0:Notification_Entry[1]/ns0:PurchLinesTemp[1]/ns0:Description[1]" w:storeItemID="{14D5047B-7B91-40B3-A370-DEDC30A19FA6}"/>
+                                  <w:dataBinding w:prefixMappings="xmlns:ns0='urn:microsoft-dynamics-nav/reports/Setup_Notification_Email/51010/'" w:xpath="/ns0:NavWordReportXmlPart[1]/ns0:Integer[1]/ns0:Notification_Entry[1]/ns0:PurchLinesTemp[1]/ns0:Description[1]" w:storeItemID="{14D5047B-7B91-40B3-A370-DEDC30A19FA6}"/>
                                   <w:text/>
                                 </w:sdtPr>
                                 <w:sdtEndPr/>
@@ -1225,12 +1225,12 @@
                                     <w:lang w:val="en-US"/>
                                   </w:rPr>
                                   <w:alias w:val="#Nav: /Integer/Notification_Entry/PurchLinesTemp/Unit_of_Measure"/>
-                                  <w:tag w:val="#Nav: Setup Notification Email/51010"/>
+                                  <w:tag w:val="#Nav: Setup_Notification_Email/51010"/>
                                   <w:id w:val="222022844"/>
                                   <w:placeholder>
                                     <w:docPart w:val="B4966DC84BF14BA5A74ADF34B306324A"/>
                                   </w:placeholder>
-                                  <w:dataBinding w:prefixMappings="xmlns:ns0='urn:microsoft-dynamics-nav/reports/Setup Notification Email/51010/'" w:xpath="/ns0:NavWordReportXmlPart[1]/ns0:Integer[1]/ns0:Notification_Entry[1]/ns0:PurchLinesTemp[1]/ns0:Unit_of_Measure[1]" w:storeItemID="{14D5047B-7B91-40B3-A370-DEDC30A19FA6}"/>
+                                  <w:dataBinding w:prefixMappings="xmlns:ns0='urn:microsoft-dynamics-nav/reports/Setup_Notification_Email/51010/'" w:xpath="/ns0:NavWordReportXmlPart[1]/ns0:Integer[1]/ns0:Notification_Entry[1]/ns0:PurchLinesTemp[1]/ns0:Unit_of_Measure[1]" w:storeItemID="{14D5047B-7B91-40B3-A370-DEDC30A19FA6}"/>
                                   <w:text/>
                                 </w:sdtPr>
                                 <w:sdtEndPr/>
@@ -1271,12 +1271,12 @@
                                     <w:lang w:val="en-US"/>
                                   </w:rPr>
                                   <w:alias w:val="#Nav: /Integer/Notification_Entry/PurchLinesTemp/Quantity"/>
-                                  <w:tag w:val="#Nav: Setup Notification Email/51010"/>
+                                  <w:tag w:val="#Nav: Setup_Notification_Email/51010"/>
                                   <w:id w:val="-1082981807"/>
                                   <w:placeholder>
                                     <w:docPart w:val="B4966DC84BF14BA5A74ADF34B306324A"/>
                                   </w:placeholder>
-                                  <w:dataBinding w:prefixMappings="xmlns:ns0='urn:microsoft-dynamics-nav/reports/Setup Notification Email/51010/'" w:xpath="/ns0:NavWordReportXmlPart[1]/ns0:Integer[1]/ns0:Notification_Entry[1]/ns0:PurchLinesTemp[1]/ns0:Quantity[1]" w:storeItemID="{14D5047B-7B91-40B3-A370-DEDC30A19FA6}"/>
+                                  <w:dataBinding w:prefixMappings="xmlns:ns0='urn:microsoft-dynamics-nav/reports/Setup_Notification_Email/51010/'" w:xpath="/ns0:NavWordReportXmlPart[1]/ns0:Integer[1]/ns0:Notification_Entry[1]/ns0:PurchLinesTemp[1]/ns0:Quantity[1]" w:storeItemID="{14D5047B-7B91-40B3-A370-DEDC30A19FA6}"/>
                                   <w:text/>
                                 </w:sdtPr>
                                 <w:sdtEndPr/>
@@ -1317,12 +1317,12 @@
                                     <w:lang w:val="en-US"/>
                                   </w:rPr>
                                   <w:alias w:val="#Nav: /Integer/Notification_Entry/PurchLinesTemp/Unit_Price__LCY_"/>
-                                  <w:tag w:val="#Nav: Setup Notification Email/51010"/>
+                                  <w:tag w:val="#Nav: Setup_Notification_Email/51010"/>
                                   <w:id w:val="1727494322"/>
                                   <w:placeholder>
                                     <w:docPart w:val="B4966DC84BF14BA5A74ADF34B306324A"/>
                                   </w:placeholder>
-                                  <w:dataBinding w:prefixMappings="xmlns:ns0='urn:microsoft-dynamics-nav/reports/Setup Notification Email/51010/'" w:xpath="/ns0:NavWordReportXmlPart[1]/ns0:Integer[1]/ns0:Notification_Entry[1]/ns0:PurchLinesTemp[1]/ns0:Unit_Price__LCY_[1]" w:storeItemID="{14D5047B-7B91-40B3-A370-DEDC30A19FA6}"/>
+                                  <w:dataBinding w:prefixMappings="xmlns:ns0='urn:microsoft-dynamics-nav/reports/Setup_Notification_Email/51010/'" w:xpath="/ns0:NavWordReportXmlPart[1]/ns0:Integer[1]/ns0:Notification_Entry[1]/ns0:PurchLinesTemp[1]/ns0:Unit_Price__LCY_[1]" w:storeItemID="{14D5047B-7B91-40B3-A370-DEDC30A19FA6}"/>
                                   <w:text/>
                                 </w:sdtPr>
                                 <w:sdtEndPr/>
@@ -1363,12 +1363,12 @@
                                     <w:lang w:val="en-US"/>
                                   </w:rPr>
                                   <w:alias w:val="#Nav: /Integer/Notification_Entry/PurchLinesTemp/Line_Discount_Amount"/>
-                                  <w:tag w:val="#Nav: Setup Notification Email/51010"/>
+                                  <w:tag w:val="#Nav: Setup_Notification_Email/51010"/>
                                   <w:id w:val="-462191142"/>
                                   <w:placeholder>
                                     <w:docPart w:val="B4966DC84BF14BA5A74ADF34B306324A"/>
                                   </w:placeholder>
-                                  <w:dataBinding w:prefixMappings="xmlns:ns0='urn:microsoft-dynamics-nav/reports/Setup Notification Email/51010/'" w:xpath="/ns0:NavWordReportXmlPart[1]/ns0:Integer[1]/ns0:Notification_Entry[1]/ns0:PurchLinesTemp[1]/ns0:Line_Discount_Amount[1]" w:storeItemID="{14D5047B-7B91-40B3-A370-DEDC30A19FA6}"/>
+                                  <w:dataBinding w:prefixMappings="xmlns:ns0='urn:microsoft-dynamics-nav/reports/Setup_Notification_Email/51010/'" w:xpath="/ns0:NavWordReportXmlPart[1]/ns0:Integer[1]/ns0:Notification_Entry[1]/ns0:PurchLinesTemp[1]/ns0:Line_Discount_Amount[1]" w:storeItemID="{14D5047B-7B91-40B3-A370-DEDC30A19FA6}"/>
                                   <w:text/>
                                 </w:sdtPr>
                                 <w:sdtEndPr/>
@@ -1409,12 +1409,12 @@
                                     <w:lang w:val="en-US"/>
                                   </w:rPr>
                                   <w:alias w:val="#Nav: /Integer/Notification_Entry/PurchLinesTemp/Amount"/>
-                                  <w:tag w:val="#Nav: Setup Notification Email/51010"/>
+                                  <w:tag w:val="#Nav: Setup_Notification_Email/51010"/>
                                   <w:id w:val="1365334163"/>
                                   <w:placeholder>
                                     <w:docPart w:val="B4966DC84BF14BA5A74ADF34B306324A"/>
                                   </w:placeholder>
-                                  <w:dataBinding w:prefixMappings="xmlns:ns0='urn:microsoft-dynamics-nav/reports/Setup Notification Email/51010/'" w:xpath="/ns0:NavWordReportXmlPart[1]/ns0:Integer[1]/ns0:Notification_Entry[1]/ns0:PurchLinesTemp[1]/ns0:Amount[1]" w:storeItemID="{14D5047B-7B91-40B3-A370-DEDC30A19FA6}"/>
+                                  <w:dataBinding w:prefixMappings="xmlns:ns0='urn:microsoft-dynamics-nav/reports/Setup_Notification_Email/51010/'" w:xpath="/ns0:NavWordReportXmlPart[1]/ns0:Integer[1]/ns0:Notification_Entry[1]/ns0:PurchLinesTemp[1]/ns0:Amount[1]" w:storeItemID="{14D5047B-7B91-40B3-A370-DEDC30A19FA6}"/>
                                   <w:text/>
                                 </w:sdtPr>
                                 <w:sdtEndPr/>
@@ -1455,12 +1455,12 @@
                                     <w:lang w:val="en-US"/>
                                   </w:rPr>
                                   <w:alias w:val="#Nav: /Integer/Notification_Entry/PurchLinesTemp/Expected_Receipt_Date"/>
-                                  <w:tag w:val="#Nav: Setup Notification Email/51010"/>
+                                  <w:tag w:val="#Nav: Setup_Notification_Email/51010"/>
                                   <w:id w:val="-945691612"/>
                                   <w:placeholder>
                                     <w:docPart w:val="B4966DC84BF14BA5A74ADF34B306324A"/>
                                   </w:placeholder>
-                                  <w:dataBinding w:prefixMappings="xmlns:ns0='urn:microsoft-dynamics-nav/reports/Setup Notification Email/51010/'" w:xpath="/ns0:NavWordReportXmlPart[1]/ns0:Integer[1]/ns0:Notification_Entry[1]/ns0:PurchLinesTemp[1]/ns0:Expected_Receipt_Date[1]" w:storeItemID="{14D5047B-7B91-40B3-A370-DEDC30A19FA6}"/>
+                                  <w:dataBinding w:prefixMappings="xmlns:ns0='urn:microsoft-dynamics-nav/reports/Setup_Notification_Email/51010/'" w:xpath="/ns0:NavWordReportXmlPart[1]/ns0:Integer[1]/ns0:Notification_Entry[1]/ns0:PurchLinesTemp[1]/ns0:Expected_Receipt_Date[1]" w:storeItemID="{14D5047B-7B91-40B3-A370-DEDC30A19FA6}"/>
                                   <w:text/>
                                 </w:sdtPr>
                                 <w:sdtEndPr/>
@@ -1736,9 +1736,9 @@
                           <w:szCs w:val="14"/>
                         </w:rPr>
                         <w:alias w:val="#Nav: /Integer/Notification_Entry/ApprovalEntryTemp"/>
-                        <w:tag w:val="#Nav: Setup Notification Email/51010"/>
+                        <w:tag w:val="#Nav: Setup_Notification_Email/51010"/>
                         <w:id w:val="-1906915108"/>
-                        <w15:dataBinding w:prefixMappings="xmlns:ns0='urn:microsoft-dynamics-nav/reports/Setup Notification Email/51010/'" w:xpath="/ns0:NavWordReportXmlPart[1]/ns0:Integer[1]/ns0:Notification_Entry[1]/ns0:ApprovalEntryTemp" w:storeItemID="{14D5047B-7B91-40B3-A370-DEDC30A19FA6}"/>
+                        <w15:dataBinding w:prefixMappings="xmlns:ns0='urn:microsoft-dynamics-nav/reports/Setup_Notification_Email/51010/'" w:xpath="/ns0:NavWordReportXmlPart[1]/ns0:Integer[1]/ns0:Notification_Entry[1]/ns0:ApprovalEntryTemp" w:storeItemID="{14D5047B-7B91-40B3-A370-DEDC30A19FA6}"/>
                         <w15:repeatingSection/>
                       </w:sdtPr>
                       <w:sdtEndPr>
@@ -1782,12 +1782,12 @@
                                     <w:szCs w:val="14"/>
                                   </w:rPr>
                                   <w:alias w:val="#Nav: /Integer/Notification_Entry/ApprovalEntryTemp/Sequence_No_"/>
-                                  <w:tag w:val="#Nav: Setup Notification Email/51010"/>
+                                  <w:tag w:val="#Nav: Setup_Notification_Email/51010"/>
                                   <w:id w:val="-755672884"/>
                                   <w:placeholder>
                                     <w:docPart w:val="34B551A3F46D440EB60FA817B8BA42F7"/>
                                   </w:placeholder>
-                                  <w:dataBinding w:prefixMappings="xmlns:ns0='urn:microsoft-dynamics-nav/reports/Setup Notification Email/51010/'" w:xpath="/ns0:NavWordReportXmlPart[1]/ns0:Integer[1]/ns0:Notification_Entry[1]/ns0:ApprovalEntryTemp[1]/ns0:Sequence_No_[1]" w:storeItemID="{14D5047B-7B91-40B3-A370-DEDC30A19FA6}"/>
+                                  <w:dataBinding w:prefixMappings="xmlns:ns0='urn:microsoft-dynamics-nav/reports/Setup_Notification_Email/51010/'" w:xpath="/ns0:NavWordReportXmlPart[1]/ns0:Integer[1]/ns0:Notification_Entry[1]/ns0:ApprovalEntryTemp[1]/ns0:Sequence_No_[1]" w:storeItemID="{14D5047B-7B91-40B3-A370-DEDC30A19FA6}"/>
                                   <w:text/>
                                 </w:sdtPr>
                                 <w:sdtEndPr>
@@ -1834,12 +1834,12 @@
                                     <w:szCs w:val="14"/>
                                   </w:rPr>
                                   <w:alias w:val="#Nav: /Integer/Notification_Entry/ApprovalEntryTemp/Sender_ID"/>
-                                  <w:tag w:val="#Nav: Setup Notification Email/51010"/>
+                                  <w:tag w:val="#Nav: Setup_Notification_Email/51010"/>
                                   <w:id w:val="-484161129"/>
                                   <w:placeholder>
                                     <w:docPart w:val="22E05B8275DC49F8B9079AAEA6821D2C"/>
                                   </w:placeholder>
-                                  <w:dataBinding w:prefixMappings="xmlns:ns0='urn:microsoft-dynamics-nav/reports/Setup Notification Email/51010/'" w:xpath="/ns0:NavWordReportXmlPart[1]/ns0:Integer[1]/ns0:Notification_Entry[1]/ns0:ApprovalEntryTemp[1]/ns0:Sender_ID[1]" w:storeItemID="{14D5047B-7B91-40B3-A370-DEDC30A19FA6}"/>
+                                  <w:dataBinding w:prefixMappings="xmlns:ns0='urn:microsoft-dynamics-nav/reports/Setup_Notification_Email/51010/'" w:xpath="/ns0:NavWordReportXmlPart[1]/ns0:Integer[1]/ns0:Notification_Entry[1]/ns0:ApprovalEntryTemp[1]/ns0:Sender_ID[1]" w:storeItemID="{14D5047B-7B91-40B3-A370-DEDC30A19FA6}"/>
                                   <w:text/>
                                 </w:sdtPr>
                                 <w:sdtEndPr/>
@@ -1877,12 +1877,12 @@
                                     <w:szCs w:val="14"/>
                                   </w:rPr>
                                   <w:alias w:val="#Nav: /Integer/Notification_Entry/ApprovalEntryTemp/Approver_ID"/>
-                                  <w:tag w:val="#Nav: Setup Notification Email/51010"/>
+                                  <w:tag w:val="#Nav: Setup_Notification_Email/51010"/>
                                   <w:id w:val="1949894396"/>
                                   <w:placeholder>
                                     <w:docPart w:val="22E05B8275DC49F8B9079AAEA6821D2C"/>
                                   </w:placeholder>
-                                  <w:dataBinding w:prefixMappings="xmlns:ns0='urn:microsoft-dynamics-nav/reports/Setup Notification Email/51010/'" w:xpath="/ns0:NavWordReportXmlPart[1]/ns0:Integer[1]/ns0:Notification_Entry[1]/ns0:ApprovalEntryTemp[1]/ns0:Approver_ID[1]" w:storeItemID="{14D5047B-7B91-40B3-A370-DEDC30A19FA6}"/>
+                                  <w:dataBinding w:prefixMappings="xmlns:ns0='urn:microsoft-dynamics-nav/reports/Setup_Notification_Email/51010/'" w:xpath="/ns0:NavWordReportXmlPart[1]/ns0:Integer[1]/ns0:Notification_Entry[1]/ns0:ApprovalEntryTemp[1]/ns0:Approver_ID[1]" w:storeItemID="{14D5047B-7B91-40B3-A370-DEDC30A19FA6}"/>
                                   <w:text/>
                                 </w:sdtPr>
                                 <w:sdtEndPr/>
@@ -1920,12 +1920,12 @@
                                     <w:szCs w:val="14"/>
                                   </w:rPr>
                                   <w:alias w:val="#Nav: /Integer/Notification_Entry/ApprovalEntryTemp/Status"/>
-                                  <w:tag w:val="#Nav: Setup Notification Email/51010"/>
+                                  <w:tag w:val="#Nav: Setup_Notification_Email/51010"/>
                                   <w:id w:val="1183398250"/>
                                   <w:placeholder>
                                     <w:docPart w:val="22E05B8275DC49F8B9079AAEA6821D2C"/>
                                   </w:placeholder>
-                                  <w:dataBinding w:prefixMappings="xmlns:ns0='urn:microsoft-dynamics-nav/reports/Setup Notification Email/51010/'" w:xpath="/ns0:NavWordReportXmlPart[1]/ns0:Integer[1]/ns0:Notification_Entry[1]/ns0:ApprovalEntryTemp[1]/ns0:Status[1]" w:storeItemID="{14D5047B-7B91-40B3-A370-DEDC30A19FA6}"/>
+                                  <w:dataBinding w:prefixMappings="xmlns:ns0='urn:microsoft-dynamics-nav/reports/Setup_Notification_Email/51010/'" w:xpath="/ns0:NavWordReportXmlPart[1]/ns0:Integer[1]/ns0:Notification_Entry[1]/ns0:ApprovalEntryTemp[1]/ns0:Status[1]" w:storeItemID="{14D5047B-7B91-40B3-A370-DEDC30A19FA6}"/>
                                   <w:text/>
                                 </w:sdtPr>
                                 <w:sdtEndPr/>
@@ -1964,12 +1964,12 @@
                                     <w:lang w:val="en-US"/>
                                   </w:rPr>
                                   <w:alias w:val="#Nav: /Integer/Notification_Entry/ApprovalEntryTemp/Date_Time_Sent_for_Approval"/>
-                                  <w:tag w:val="#Nav: Setup Notification Email/51010"/>
+                                  <w:tag w:val="#Nav: Setup_Notification_Email/51010"/>
                                   <w:id w:val="-413388995"/>
                                   <w:placeholder>
                                     <w:docPart w:val="22E05B8275DC49F8B9079AAEA6821D2C"/>
                                   </w:placeholder>
-                                  <w:dataBinding w:prefixMappings="xmlns:ns0='urn:microsoft-dynamics-nav/reports/Setup Notification Email/51010/'" w:xpath="/ns0:NavWordReportXmlPart[1]/ns0:Integer[1]/ns0:Notification_Entry[1]/ns0:ApprovalEntryTemp[1]/ns0:Date_Time_Sent_for_Approval[1]" w:storeItemID="{14D5047B-7B91-40B3-A370-DEDC30A19FA6}"/>
+                                  <w:dataBinding w:prefixMappings="xmlns:ns0='urn:microsoft-dynamics-nav/reports/Setup_Notification_Email/51010/'" w:xpath="/ns0:NavWordReportXmlPart[1]/ns0:Integer[1]/ns0:Notification_Entry[1]/ns0:ApprovalEntryTemp[1]/ns0:Date_Time_Sent_for_Approval[1]" w:storeItemID="{14D5047B-7B91-40B3-A370-DEDC30A19FA6}"/>
                                   <w:text/>
                                 </w:sdtPr>
                                 <w:sdtEndPr/>
@@ -2010,12 +2010,12 @@
                                     <w:lang w:val="en-US"/>
                                   </w:rPr>
                                   <w:alias w:val="#Nav: /Integer/Notification_Entry/ApprovalEntryTemp/Last_Date_Time_Modified"/>
-                                  <w:tag w:val="#Nav: Setup Notification Email/51010"/>
+                                  <w:tag w:val="#Nav: Setup_Notification_Email/51010"/>
                                   <w:id w:val="2073224889"/>
                                   <w:placeholder>
                                     <w:docPart w:val="22E05B8275DC49F8B9079AAEA6821D2C"/>
                                   </w:placeholder>
-                                  <w:dataBinding w:prefixMappings="xmlns:ns0='urn:microsoft-dynamics-nav/reports/Setup Notification Email/51010/'" w:xpath="/ns0:NavWordReportXmlPart[1]/ns0:Integer[1]/ns0:Notification_Entry[1]/ns0:ApprovalEntryTemp[1]/ns0:Last_Date_Time_Modified[1]" w:storeItemID="{14D5047B-7B91-40B3-A370-DEDC30A19FA6}"/>
+                                  <w:dataBinding w:prefixMappings="xmlns:ns0='urn:microsoft-dynamics-nav/reports/Setup_Notification_Email/51010/'" w:xpath="/ns0:NavWordReportXmlPart[1]/ns0:Integer[1]/ns0:Notification_Entry[1]/ns0:ApprovalEntryTemp[1]/ns0:Last_Date_Time_Modified[1]" w:storeItemID="{14D5047B-7B91-40B3-A370-DEDC30A19FA6}"/>
                                   <w:text/>
                                 </w:sdtPr>
                                 <w:sdtEndPr/>
@@ -2106,12 +2106,12 @@
             <w:lang w:val="en-US" w:eastAsia="en-US"/>
           </w:rPr>
           <w:alias w:val="#Nav: /Integer/Line4"/>
-          <w:tag w:val="#Nav: Setup Notification Email/51010"/>
+          <w:tag w:val="#Nav: Setup_Notification_Email/51010"/>
           <w:id w:val="-220991495"/>
           <w:placeholder>
             <w:docPart w:val="E4A7D39E76A444638D4A2F6DF22F1348"/>
           </w:placeholder>
-          <w:dataBinding w:prefixMappings="xmlns:ns0='urn:microsoft-dynamics-nav/reports/Setup Notification Email/51010/'" w:xpath="/ns0:NavWordReportXmlPart[1]/ns0:Integer[1]/ns0:Line4[1]" w:storeItemID="{14D5047B-7B91-40B3-A370-DEDC30A19FA6}"/>
+          <w:dataBinding w:prefixMappings="xmlns:ns0='urn:microsoft-dynamics-nav/reports/Setup_Notification_Email/51010/'" w:xpath="/ns0:NavWordReportXmlPart[1]/ns0:Integer[1]/ns0:Line4[1]" w:storeItemID="{14D5047B-7B91-40B3-A370-DEDC30A19FA6}"/>
           <w:text/>
         </w:sdtPr>
         <w:sdtEndPr/>
@@ -5949,7 +5949,9 @@
 </a:theme>
 </file>
 
-<file path=customXml/item1.xml>��< ? x m l   v e r s i o n = " 1 . 0 "   e n c o d i n g = " u t f - 1 6 " ? > < N a v W o r d R e p o r t X m l P a r t   x m l n s = " u r n : m i c r o s o f t - d y n a m i c s - n a v / r e p o r t s / S e t u p   N o t i f i c a t i o n   E m a i l / 5 1 0 1 0 / " > +<file path=customXML/item2.xml>��< ? x m l   v e r s i o n = " 1 . 0 "   e n c o d i n g = " u t f - 1 6 " ? > + 
+ < N a v W o r d R e p o r t X m l P a r t   x m l n s = " u r n : m i c r o s o f t - d y n a m i c s - n a v / r e p o r t s / S e t u p _ N o t i f i c a t i o n _ E m a i l / 5 1 0 1 0 / " >   
      < I n t e g e r >   
@@ -6068,12 +6070,4 @@
      < / I n t e g e r >   
  < / N a v W o r d R e p o r t X m l P a r t > 
-</file>
-
-<file path=customXml/itemProps1.xml><?xml version="1.0" encoding="utf-8"?>
-<ds:datastoreItem xmlns:ds="http://schemas.openxmlformats.org/officeDocument/2006/customXml" ds:itemID="{14D5047B-7B91-40B3-A370-DEDC30A19FA6}">
-  <ds:schemaRefs>
-    <ds:schemaRef ds:uri="urn:microsoft-dynamics-nav/reports/Setup Notification Email/51010/"/>
-  </ds:schemaRefs>
-</ds:datastoreItem>
 </file>
</xml_diff>